<commit_message>
title en double column
</commit_message>
<xml_diff>
--- a/The weekly nerd texts.docx
+++ b/The weekly nerd texts.docx
@@ -152,35 +152,17 @@
       </w:pPr>
       <w:r>
         <w:rPr>
-          <w:lang w:val="en-US"/>
-        </w:rPr>
-        <w:t xml:space="preserve">Week 8 pt </w:t>
-      </w:r>
-      <w:r>
-        <w:rPr>
           <w:highlight w:val="yellow"/>
           <w:lang w:val="en-US"/>
         </w:rPr>
-        <w:t>1 /2</w:t>
-      </w:r>
-      <w:r>
-        <w:rPr>
-          <w:lang w:val="en-US"/>
-        </w:rPr>
-        <w:t xml:space="preserve"> /</w:t>
+        <w:t>Week 8 pt 1 /2 /</w:t>
       </w:r>
       <w:r>
         <w:rPr>
           <w:highlight w:val="yellow"/>
           <w:lang w:val="en-US"/>
         </w:rPr>
-        <w:t>3</w:t>
-      </w:r>
-      <w:r>
-        <w:rPr>
-          <w:lang w:val="en-US"/>
-        </w:rPr>
-        <w:t xml:space="preserve"> reflection</w:t>
+        <w:t>3 reflection</w:t>
       </w:r>
     </w:p>
     <w:p>
@@ -195,9 +177,96 @@
         </w:rPr>
         <w:t>Week 9 1 -2 reflection</w:t>
       </w:r>
-    </w:p>
-    <w:p>
-      <w:pPr>
+      <w:r>
+        <w:rPr>
+          <w:lang w:val="en-US"/>
+        </w:rPr>
+        <w:t xml:space="preserve"> (q42)</w:t>
+      </w:r>
+    </w:p>
+    <w:p>
+      <w:pPr>
+        <w:rPr>
+          <w:lang w:val="en-US"/>
+        </w:rPr>
+      </w:pPr>
+      <w:r>
+        <w:rPr>
+          <w:lang w:val="en-US"/>
+        </w:rPr>
+        <w:t>Week 10 reflection</w:t>
+      </w:r>
+      <w:r>
+        <w:rPr>
+          <w:lang w:val="en-US"/>
+        </w:rPr>
+        <w:t xml:space="preserve"> </w:t>
+      </w:r>
+    </w:p>
+    <w:p>
+      <w:pPr>
+        <w:rPr>
+          <w:lang w:val="en-US"/>
+        </w:rPr>
+      </w:pPr>
+      <w:r>
+        <w:rPr>
+          <w:lang w:val="en-US"/>
+        </w:rPr>
+        <w:t>Week 11 1/ 2 reflection</w:t>
+      </w:r>
+      <w:r>
+        <w:rPr>
+          <w:lang w:val="en-US"/>
+        </w:rPr>
+        <w:t xml:space="preserve"> (pre </w:t>
+      </w:r>
+      <w:proofErr w:type="spellStart"/>
+      <w:r>
+        <w:rPr>
+          <w:lang w:val="en-US"/>
+        </w:rPr>
+        <w:t>css</w:t>
+      </w:r>
+      <w:proofErr w:type="spellEnd"/>
+      <w:r>
+        <w:rPr>
+          <w:lang w:val="en-US"/>
+        </w:rPr>
+        <w:t xml:space="preserve"> day)</w:t>
+      </w:r>
+    </w:p>
+    <w:p>
+      <w:pPr>
+        <w:rPr>
+          <w:lang w:val="en-US"/>
+        </w:rPr>
+      </w:pPr>
+      <w:r>
+        <w:rPr>
+          <w:lang w:val="en-US"/>
+        </w:rPr>
+        <w:t>bonus</w:t>
+      </w:r>
+    </w:p>
+    <w:p>
+      <w:pPr>
+        <w:rPr>
+          <w:lang w:val="en-US"/>
+        </w:rPr>
+      </w:pPr>
+    </w:p>
+    <w:p>
+      <w:pPr>
+        <w:pStyle w:val="Heading2"/>
+        <w:rPr>
+          <w:lang w:val="en-US"/>
+        </w:rPr>
+      </w:pPr>
+    </w:p>
+    <w:p>
+      <w:pPr>
+        <w:pStyle w:val="Heading1"/>
         <w:rPr>
           <w:lang w:val="nl-NL"/>
         </w:rPr>
@@ -206,160 +275,124 @@
         <w:rPr>
           <w:lang w:val="nl-NL"/>
         </w:rPr>
-        <w:t xml:space="preserve">Week 10 </w:t>
-      </w:r>
+        <w:t>Review van de verschillende vakken</w:t>
+      </w:r>
+    </w:p>
+    <w:p>
+      <w:pPr>
+        <w:pStyle w:val="Heading2"/>
+        <w:rPr>
+          <w:highlight w:val="yellow"/>
+          <w:lang w:val="en-GB"/>
+        </w:rPr>
+      </w:pPr>
+      <w:r>
+        <w:rPr>
+          <w:highlight w:val="yellow"/>
+          <w:lang w:val="en-GB"/>
+        </w:rPr>
+        <w:t>Wafs</w:t>
+      </w:r>
+    </w:p>
+    <w:p>
+      <w:pPr>
+        <w:pStyle w:val="Heading2"/>
+        <w:rPr>
+          <w:highlight w:val="yellow"/>
+          <w:lang w:val="en-GB"/>
+        </w:rPr>
+      </w:pPr>
+      <w:r>
+        <w:rPr>
+          <w:highlight w:val="yellow"/>
+          <w:lang w:val="en-GB"/>
+        </w:rPr>
+        <w:t>CSS</w:t>
+      </w:r>
+    </w:p>
+    <w:p>
+      <w:pPr>
+        <w:pStyle w:val="Heading2"/>
+        <w:rPr>
+          <w:highlight w:val="yellow"/>
+          <w:lang w:val="en-GB"/>
+        </w:rPr>
+      </w:pPr>
       <w:proofErr w:type="spellStart"/>
       <w:r>
         <w:rPr>
+          <w:highlight w:val="yellow"/>
+          <w:lang w:val="en-GB"/>
+        </w:rPr>
+        <w:t>Bt</w:t>
+      </w:r>
+      <w:proofErr w:type="spellEnd"/>
+    </w:p>
+    <w:p>
+      <w:pPr>
+        <w:pStyle w:val="Heading2"/>
+        <w:rPr>
+          <w:highlight w:val="yellow"/>
+          <w:lang w:val="en-GB"/>
+        </w:rPr>
+      </w:pPr>
+      <w:r>
+        <w:rPr>
+          <w:highlight w:val="yellow"/>
+          <w:lang w:val="en-GB"/>
+        </w:rPr>
+        <w:t>Hackathon</w:t>
+      </w:r>
+    </w:p>
+    <w:p>
+      <w:pPr>
+        <w:pStyle w:val="Heading2"/>
+        <w:rPr>
+          <w:highlight w:val="yellow"/>
+          <w:lang w:val="en-GB"/>
+        </w:rPr>
+      </w:pPr>
+      <w:r>
+        <w:rPr>
+          <w:highlight w:val="yellow"/>
+          <w:lang w:val="en-GB"/>
+        </w:rPr>
+        <w:t>API</w:t>
+      </w:r>
+    </w:p>
+    <w:p>
+      <w:pPr>
+        <w:pStyle w:val="Heading2"/>
+        <w:rPr>
+          <w:lang w:val="en-GB"/>
+        </w:rPr>
+      </w:pPr>
+      <w:r>
+        <w:rPr>
+          <w:highlight w:val="yellow"/>
+          <w:lang w:val="en-GB"/>
+        </w:rPr>
+        <w:t>HCD</w:t>
+      </w:r>
+    </w:p>
+    <w:p>
+      <w:pPr>
+        <w:rPr>
+          <w:lang w:val="en-US"/>
+        </w:rPr>
+      </w:pPr>
+    </w:p>
+    <w:p>
+      <w:pPr>
+        <w:rPr>
           <w:lang w:val="nl-NL"/>
         </w:rPr>
-        <w:t>reflection</w:t>
-      </w:r>
-      <w:proofErr w:type="spellEnd"/>
-    </w:p>
-    <w:p>
-      <w:pPr>
+      </w:pPr>
+      <w:r>
         <w:rPr>
           <w:lang w:val="nl-NL"/>
         </w:rPr>
-      </w:pPr>
-    </w:p>
-    <w:p>
-      <w:pPr>
-        <w:pStyle w:val="Heading2"/>
-        <w:rPr>
-          <w:lang w:val="nl-NL"/>
-        </w:rPr>
-      </w:pPr>
-    </w:p>
-    <w:p>
-      <w:pPr>
-        <w:pStyle w:val="Heading1"/>
-        <w:rPr>
-          <w:lang w:val="nl-NL"/>
-        </w:rPr>
-      </w:pPr>
-      <w:r>
-        <w:rPr>
-          <w:lang w:val="nl-NL"/>
-        </w:rPr>
-        <w:t>Review van de verschillende vakken</w:t>
-      </w:r>
-    </w:p>
-    <w:p>
-      <w:pPr>
-        <w:pStyle w:val="Heading2"/>
-        <w:rPr>
-          <w:highlight w:val="yellow"/>
-          <w:lang w:val="en-GB"/>
-        </w:rPr>
-      </w:pPr>
-      <w:r>
-        <w:rPr>
-          <w:highlight w:val="yellow"/>
-          <w:lang w:val="en-GB"/>
-        </w:rPr>
-        <w:t>Wafs</w:t>
-      </w:r>
-    </w:p>
-    <w:p>
-      <w:pPr>
-        <w:pStyle w:val="Heading2"/>
-        <w:rPr>
-          <w:highlight w:val="yellow"/>
-          <w:lang w:val="en-GB"/>
-        </w:rPr>
-      </w:pPr>
-      <w:r>
-        <w:rPr>
-          <w:highlight w:val="yellow"/>
-          <w:lang w:val="en-GB"/>
-        </w:rPr>
-        <w:t>CSS</w:t>
-      </w:r>
-    </w:p>
-    <w:p>
-      <w:pPr>
-        <w:pStyle w:val="Heading2"/>
-        <w:rPr>
-          <w:highlight w:val="yellow"/>
-          <w:lang w:val="en-GB"/>
-        </w:rPr>
-      </w:pPr>
-      <w:proofErr w:type="spellStart"/>
-      <w:r>
-        <w:rPr>
-          <w:highlight w:val="yellow"/>
-          <w:lang w:val="en-GB"/>
-        </w:rPr>
-        <w:t>Bt</w:t>
-      </w:r>
-      <w:proofErr w:type="spellEnd"/>
-    </w:p>
-    <w:p>
-      <w:pPr>
-        <w:pStyle w:val="Heading2"/>
-        <w:rPr>
-          <w:highlight w:val="yellow"/>
-          <w:lang w:val="en-GB"/>
-        </w:rPr>
-      </w:pPr>
-      <w:r>
-        <w:rPr>
-          <w:highlight w:val="yellow"/>
-          <w:lang w:val="en-GB"/>
-        </w:rPr>
-        <w:t>Hackathon</w:t>
-      </w:r>
-    </w:p>
-    <w:p>
-      <w:pPr>
-        <w:pStyle w:val="Heading2"/>
-        <w:rPr>
-          <w:highlight w:val="yellow"/>
-          <w:lang w:val="en-GB"/>
-        </w:rPr>
-      </w:pPr>
-      <w:r>
-        <w:rPr>
-          <w:highlight w:val="yellow"/>
-          <w:lang w:val="en-GB"/>
-        </w:rPr>
-        <w:t>API</w:t>
-      </w:r>
-    </w:p>
-    <w:p>
-      <w:pPr>
-        <w:pStyle w:val="Heading2"/>
-        <w:rPr>
-          <w:lang w:val="en-GB"/>
-        </w:rPr>
-      </w:pPr>
-      <w:r>
-        <w:rPr>
-          <w:highlight w:val="yellow"/>
-          <w:lang w:val="en-GB"/>
-        </w:rPr>
-        <w:t>HCD</w:t>
-      </w:r>
-    </w:p>
-    <w:p>
-      <w:pPr>
-        <w:rPr>
-          <w:lang w:val="en-US"/>
-        </w:rPr>
-      </w:pPr>
-    </w:p>
-    <w:p>
-      <w:pPr>
-        <w:rPr>
-          <w:lang w:val="nl-NL"/>
-        </w:rPr>
-      </w:pPr>
-      <w:r>
-        <w:rPr>
-          <w:lang w:val="nl-NL"/>
-        </w:rPr>
+        <w:lastRenderedPageBreak/>
         <w:t>Reflectie algemeen</w:t>
       </w:r>
     </w:p>
@@ -388,7 +421,6 @@
         <w:rPr>
           <w:lang w:val="nl-NL"/>
         </w:rPr>
-        <w:lastRenderedPageBreak/>
         <w:t>WAFS-leerdoelen</w:t>
       </w:r>
     </w:p>
@@ -6156,86 +6188,197 @@
         <w:lastRenderedPageBreak/>
         <w:t xml:space="preserve">Using these methods, your work becomes more </w:t>
       </w:r>
+      <w:r>
+        <w:rPr>
+          <w:lang w:val="en-US"/>
+        </w:rPr>
+        <w:t>accessible</w:t>
+      </w:r>
+      <w:r>
+        <w:rPr>
+          <w:lang w:val="en-US"/>
+        </w:rPr>
+        <w:t xml:space="preserve">, </w:t>
+      </w:r>
+      <w:r>
+        <w:rPr>
+          <w:lang w:val="en-US"/>
+        </w:rPr>
+        <w:t xml:space="preserve">with a better </w:t>
+      </w:r>
       <w:proofErr w:type="spellStart"/>
       <w:r>
         <w:rPr>
           <w:lang w:val="en-US"/>
         </w:rPr>
-        <w:t>acessable</w:t>
+        <w:t>debu</w:t>
       </w:r>
       <w:proofErr w:type="spellEnd"/>
       <w:r>
         <w:rPr>
           <w:lang w:val="en-US"/>
         </w:rPr>
-        <w:t xml:space="preserve">, </w:t>
-      </w:r>
-      <w:r>
-        <w:rPr>
-          <w:lang w:val="en-US"/>
-        </w:rPr>
-        <w:t xml:space="preserve">with a better </w:t>
+        <w:t>???? And write with a higher confidence</w:t>
+      </w:r>
+    </w:p>
+    <w:p>
+      <w:pPr>
+        <w:rPr>
+          <w:lang w:val="en-US"/>
+        </w:rPr>
+      </w:pPr>
+      <w:r>
+        <w:rPr>
+          <w:lang w:val="en-US"/>
+        </w:rPr>
+        <w:t>“a good developer is a developer that can test”</w:t>
+      </w:r>
+    </w:p>
+    <w:p>
+      <w:pPr>
+        <w:rPr>
+          <w:lang w:val="en-US"/>
+        </w:rPr>
+      </w:pPr>
+    </w:p>
+    <w:p>
+      <w:pPr>
+        <w:rPr>
+          <w:lang w:val="en-US"/>
+        </w:rPr>
+      </w:pPr>
+      <w:r>
+        <w:rPr>
+          <w:lang w:val="en-US"/>
+        </w:rPr>
+        <w:t>Week 8 review</w:t>
+      </w:r>
+    </w:p>
+    <w:p>
+      <w:pPr>
+        <w:rPr>
+          <w:lang w:val="en-US"/>
+        </w:rPr>
+      </w:pPr>
+      <w:r>
+        <w:rPr>
+          <w:lang w:val="en-US"/>
+        </w:rPr>
+        <w:t xml:space="preserve">I really liked the tree talks we had at IO. It really shows the advancement of technology and web development, and the growing </w:t>
+      </w:r>
+      <w:proofErr w:type="gramStart"/>
+      <w:r>
+        <w:rPr>
+          <w:lang w:val="en-US"/>
+        </w:rPr>
+        <w:t>amount</w:t>
+      </w:r>
+      <w:proofErr w:type="gramEnd"/>
+      <w:r>
+        <w:rPr>
+          <w:lang w:val="en-US"/>
+        </w:rPr>
+        <w:t xml:space="preserve"> of ways we can utilize it. The first two talks gave insight on how a web developer works, their thinking process and actions. The last one gave insight about the importance of testing during the process of creation, </w:t>
+      </w:r>
+      <w:r>
+        <w:rPr>
+          <w:lang w:val="en-US"/>
+        </w:rPr>
+        <w:t xml:space="preserve">with tips and best practices on how to do so. </w:t>
+      </w:r>
+    </w:p>
+    <w:p>
+      <w:pPr>
+        <w:rPr>
+          <w:lang w:val="en-US"/>
+        </w:rPr>
+      </w:pPr>
+    </w:p>
+    <w:p>
+      <w:pPr>
+        <w:rPr>
+          <w:lang w:val="en-US"/>
+        </w:rPr>
+      </w:pPr>
+    </w:p>
+    <w:p>
+      <w:pPr>
+        <w:rPr>
+          <w:lang w:val="en-US"/>
+        </w:rPr>
+      </w:pPr>
+      <w:r>
+        <w:rPr>
+          <w:lang w:val="en-US"/>
+        </w:rPr>
+        <w:t>Week 9</w:t>
+      </w:r>
+      <w:r>
+        <w:rPr>
+          <w:lang w:val="en-US"/>
+        </w:rPr>
+        <w:t xml:space="preserve"> review</w:t>
+      </w:r>
+    </w:p>
+    <w:p>
+      <w:pPr>
+        <w:rPr>
+          <w:lang w:val="en-US"/>
+        </w:rPr>
+      </w:pPr>
+    </w:p>
+    <w:p>
+      <w:pPr>
+        <w:rPr>
+          <w:lang w:val="en-US"/>
+        </w:rPr>
+      </w:pPr>
+    </w:p>
+    <w:p>
+      <w:pPr>
+        <w:rPr>
+          <w:lang w:val="en-US"/>
+        </w:rPr>
+      </w:pPr>
+      <w:r>
+        <w:rPr>
+          <w:lang w:val="en-US"/>
+        </w:rPr>
+        <w:t>Week 10 review</w:t>
+      </w:r>
+    </w:p>
+    <w:p>
+      <w:pPr>
+        <w:rPr>
+          <w:lang w:val="en-US"/>
+        </w:rPr>
+      </w:pPr>
+    </w:p>
+    <w:p>
+      <w:pPr>
+        <w:rPr>
+          <w:lang w:val="en-US"/>
+        </w:rPr>
+      </w:pPr>
+      <w:r>
+        <w:rPr>
+          <w:lang w:val="en-US"/>
+        </w:rPr>
+        <w:t xml:space="preserve">Week 11 review (pre </w:t>
       </w:r>
       <w:proofErr w:type="spellStart"/>
       <w:r>
         <w:rPr>
           <w:lang w:val="en-US"/>
         </w:rPr>
-        <w:t>debu</w:t>
+        <w:t>css</w:t>
       </w:r>
       <w:proofErr w:type="spellEnd"/>
       <w:r>
         <w:rPr>
           <w:lang w:val="en-US"/>
         </w:rPr>
-        <w:t>???? And write with a higher confidence</w:t>
-      </w:r>
-    </w:p>
-    <w:p>
-      <w:pPr>
-        <w:rPr>
-          <w:lang w:val="en-US"/>
-        </w:rPr>
-      </w:pPr>
-      <w:r>
-        <w:rPr>
-          <w:lang w:val="en-US"/>
-        </w:rPr>
-        <w:t>“a good developer is a developer that can test”</w:t>
-      </w:r>
-    </w:p>
-    <w:p>
-      <w:pPr>
-        <w:rPr>
-          <w:lang w:val="en-US"/>
-        </w:rPr>
-      </w:pPr>
-    </w:p>
-    <w:p>
-      <w:pPr>
-        <w:rPr>
-          <w:lang w:val="en-US"/>
-        </w:rPr>
-      </w:pPr>
-    </w:p>
-    <w:p>
-      <w:pPr>
-        <w:rPr>
-          <w:lang w:val="en-US"/>
-        </w:rPr>
-      </w:pPr>
-    </w:p>
-    <w:p>
-      <w:pPr>
-        <w:rPr>
-          <w:lang w:val="en-US"/>
-        </w:rPr>
-      </w:pPr>
-      <w:r>
-        <w:rPr>
-          <w:lang w:val="en-US"/>
-        </w:rPr>
-        <w:t>Week 9</w:t>
+        <w:t xml:space="preserve"> day)</w:t>
       </w:r>
     </w:p>
     <w:sectPr>

</xml_diff>

<commit_message>
goals and talk nils
</commit_message>
<xml_diff>
--- a/The weekly nerd texts.docx
+++ b/The weekly nerd texts.docx
@@ -6852,69 +6852,61 @@
     </w:p>
     <w:p>
       <w:pPr>
-        <w:rPr>
-          <w:lang w:val="en-US"/>
-        </w:rPr>
-      </w:pPr>
-      <w:r>
-        <w:rPr>
-          <w:lang w:val="en-US"/>
-        </w:rPr>
-        <w:t xml:space="preserve">When I started this </w:t>
-      </w:r>
-      <w:proofErr w:type="gramStart"/>
-      <w:r>
-        <w:rPr>
-          <w:lang w:val="en-US"/>
-        </w:rPr>
-        <w:t>project</w:t>
-      </w:r>
-      <w:proofErr w:type="gramEnd"/>
-      <w:r>
-        <w:rPr>
-          <w:lang w:val="en-US"/>
-        </w:rPr>
-        <w:t xml:space="preserve"> I wanted to </w:t>
-      </w:r>
-    </w:p>
-    <w:p>
-      <w:pPr>
-        <w:rPr>
-          <w:lang w:val="en-US"/>
-        </w:rPr>
-      </w:pPr>
-      <w:r>
-        <w:rPr>
-          <w:lang w:val="en-US"/>
-        </w:rPr>
-        <w:t xml:space="preserve">Screen reader </w:t>
-      </w:r>
-    </w:p>
-    <w:p>
-      <w:pPr>
-        <w:rPr>
-          <w:lang w:val="en-US"/>
-        </w:rPr>
-      </w:pPr>
-      <w:r>
-        <w:rPr>
-          <w:lang w:val="en-US"/>
-        </w:rPr>
-        <w:t>Testing</w:t>
-      </w:r>
-    </w:p>
-    <w:p>
-      <w:pPr>
-        <w:rPr>
-          <w:lang w:val="en-US"/>
-        </w:rPr>
-      </w:pPr>
-      <w:r>
-        <w:rPr>
-          <w:lang w:val="en-US"/>
-        </w:rPr>
-        <w:t>colors</w:t>
-      </w:r>
+        <w:pStyle w:val="NormalWeb"/>
+      </w:pPr>
+      <w:r>
+        <w:t>When I started this project, I wanted to focus on accessibility, but I found it difficult. The first weeks were mostly spent on design and planning. We chose to focus on visual impairments, specifically blindness and partial sight. However, due to the nature of the project, we couldn’t exclusively target people with those disabilities or create a fully HCD-level solution tailored to them.</w:t>
+      </w:r>
+    </w:p>
+    <w:p>
+      <w:pPr>
+        <w:pStyle w:val="NormalWeb"/>
+      </w:pPr>
+      <w:r>
+        <w:t>Even so, while making our design, I wanted to make it as semantically correct as possible. This worked initially, but with multiple people working on designs, the complexity of the Liquid file structure, and time pressure, we missed some obvious issues—like inputs without labels.</w:t>
+      </w:r>
+    </w:p>
+    <w:p>
+      <w:pPr>
+        <w:pStyle w:val="NormalWeb"/>
+      </w:pPr>
+      <w:r>
+        <w:t xml:space="preserve">While writing the structure of the HTML, I wanted it to be as semantic as possible and even go the extra mile. We ensured each page had a manageable number of links, placed the title first in the HTML order (even though the initial design called for it elsewhere), made the </w:t>
+      </w:r>
+      <w:r>
+        <w:lastRenderedPageBreak/>
+        <w:t>entire relationship card clickable instead of just the title, and used progressive enhancement to hide extra relations.</w:t>
+      </w:r>
+    </w:p>
+    <w:p>
+      <w:pPr>
+        <w:pStyle w:val="NormalWeb"/>
+      </w:pPr>
+      <w:r>
+        <w:t>I tested a lot during the creation of the site. I used different tests, like a screen reader and colorblind extensions, to simulate different conditions. I discovered several issues this way, such as duplicate buttons and inconsistent icon titles.</w:t>
+      </w:r>
+    </w:p>
+    <w:p>
+      <w:pPr>
+        <w:pStyle w:val="NormalWeb"/>
+      </w:pPr>
+      <w:r>
+        <w:t>I also paid special attention to the color palette. I checked contrast levels and the distinguishability of colors for different types of colorblindness. The current official FF colors mostly passed the contrast check but failed the color-differentiation test. I decided to use a new palette based on a professionally made set for colorblind users. One of the colors didn’t have enough contrast with black lettering, so I replaced it to meet both criteria. I also added a legend to make the color coding clear for users.</w:t>
+      </w:r>
+    </w:p>
+    <w:p>
+      <w:pPr>
+        <w:rPr>
+          <w:lang w:val="en-US"/>
+        </w:rPr>
+      </w:pPr>
+    </w:p>
+    <w:p>
+      <w:pPr>
+        <w:rPr>
+          <w:lang w:val="en-US"/>
+        </w:rPr>
+      </w:pPr>
     </w:p>
     <w:sectPr>
       <w:pgSz w:w="11906" w:h="16838"/>

</xml_diff>